<commit_message>
Added missing footer elements
</commit_message>
<xml_diff>
--- a/docassemble/webs0093/data/templates/FCA_form001_JW.docx
+++ b/docassemble/webs0093/data/templates/FCA_form001_JW.docx
@@ -38,17 +38,35 @@
       <w:pPr>
         <w:pStyle w:val="FED1"/>
       </w:pPr>
+      <w:proofErr w:type="gramStart"/>
       <w:r>
         <w:t>{{</w:t>
       </w:r>
       <w:r>
-        <w:t xml:space="preserve"> JWapplicant </w:t>
+        <w:t xml:space="preserve"> </w:t>
+      </w:r>
+      <w:proofErr w:type="spellStart"/>
+      <w:r>
+        <w:t>JWapplicant</w:t>
+      </w:r>
+      <w:proofErr w:type="spellEnd"/>
+      <w:proofErr w:type="gramEnd"/>
+      <w:r>
+        <w:t xml:space="preserve"> </w:t>
       </w:r>
       <w:r>
         <w:t>}}</w:t>
       </w:r>
       <w:r>
-        <w:t xml:space="preserve"> v {{ JWrespondent }}</w:t>
+        <w:t xml:space="preserve"> v {{ </w:t>
+      </w:r>
+      <w:proofErr w:type="spellStart"/>
+      <w:r>
+        <w:t>JWrespondent</w:t>
+      </w:r>
+      <w:proofErr w:type="spellEnd"/>
+      <w:r>
+        <w:t xml:space="preserve"> }}</w:t>
       </w:r>
     </w:p>
     <w:p>
@@ -183,11 +201,27 @@
           <w:szCs w:val="22"/>
         </w:rPr>
       </w:pPr>
-      <w:r>
-        <w:rPr>
-          <w:szCs w:val="22"/>
-        </w:rPr>
-        <w:t>{{ JWcourt }}</w:t>
+      <w:proofErr w:type="gramStart"/>
+      <w:r>
+        <w:rPr>
+          <w:szCs w:val="22"/>
+        </w:rPr>
+        <w:t xml:space="preserve">{{ </w:t>
+      </w:r>
+      <w:proofErr w:type="spellStart"/>
+      <w:r>
+        <w:rPr>
+          <w:szCs w:val="22"/>
+        </w:rPr>
+        <w:t>JWcourt</w:t>
+      </w:r>
+      <w:proofErr w:type="spellEnd"/>
+      <w:proofErr w:type="gramEnd"/>
+      <w:r>
+        <w:rPr>
+          <w:szCs w:val="22"/>
+        </w:rPr>
+        <w:t xml:space="preserve"> }}</w:t>
       </w:r>
       <w:r>
         <w:rPr>
@@ -215,18 +249,34 @@
         </w:rPr>
         <w:t xml:space="preserve">: </w:t>
       </w:r>
-      <w:r>
-        <w:rPr>
-          <w:szCs w:val="22"/>
-        </w:rPr>
-        <w:t>{{ JW</w:t>
-      </w:r>
-      <w:r>
-        <w:rPr>
-          <w:szCs w:val="22"/>
-        </w:rPr>
-        <w:t>district_registry</w:t>
-      </w:r>
+      <w:proofErr w:type="gramStart"/>
+      <w:r>
+        <w:rPr>
+          <w:szCs w:val="22"/>
+        </w:rPr>
+        <w:t xml:space="preserve">{{ </w:t>
+      </w:r>
+      <w:proofErr w:type="spellStart"/>
+      <w:r>
+        <w:rPr>
+          <w:szCs w:val="22"/>
+        </w:rPr>
+        <w:t>JW</w:t>
+      </w:r>
+      <w:r>
+        <w:rPr>
+          <w:szCs w:val="22"/>
+        </w:rPr>
+        <w:t>district</w:t>
+      </w:r>
+      <w:proofErr w:type="gramEnd"/>
+      <w:r>
+        <w:rPr>
+          <w:szCs w:val="22"/>
+        </w:rPr>
+        <w:t>_registry</w:t>
+      </w:r>
+      <w:proofErr w:type="spellEnd"/>
       <w:r>
         <w:rPr>
           <w:szCs w:val="22"/>
@@ -257,7 +307,29 @@
         <w:rPr>
           <w:szCs w:val="22"/>
         </w:rPr>
-        <w:t xml:space="preserve"> {{ JWdivision }}</w:t>
+        <w:t xml:space="preserve"> </w:t>
+      </w:r>
+      <w:proofErr w:type="gramStart"/>
+      <w:r>
+        <w:rPr>
+          <w:szCs w:val="22"/>
+        </w:rPr>
+        <w:t xml:space="preserve">{{ </w:t>
+      </w:r>
+      <w:proofErr w:type="spellStart"/>
+      <w:r>
+        <w:rPr>
+          <w:szCs w:val="22"/>
+        </w:rPr>
+        <w:t>JWdivision</w:t>
+      </w:r>
+      <w:proofErr w:type="spellEnd"/>
+      <w:proofErr w:type="gramEnd"/>
+      <w:r>
+        <w:rPr>
+          <w:szCs w:val="22"/>
+        </w:rPr>
+        <w:t xml:space="preserve"> }}</w:t>
       </w:r>
     </w:p>
     <w:p>
@@ -274,12 +346,30 @@
           <w:szCs w:val="22"/>
         </w:rPr>
       </w:pPr>
+      <w:proofErr w:type="gramStart"/>
       <w:r>
         <w:rPr>
           <w:b/>
           <w:szCs w:val="22"/>
         </w:rPr>
-        <w:t>{{ JWapplicant }}</w:t>
+        <w:t xml:space="preserve">{{ </w:t>
+      </w:r>
+      <w:proofErr w:type="spellStart"/>
+      <w:r>
+        <w:rPr>
+          <w:b/>
+          <w:szCs w:val="22"/>
+        </w:rPr>
+        <w:t>JWapplicant</w:t>
+      </w:r>
+      <w:proofErr w:type="spellEnd"/>
+      <w:proofErr w:type="gramEnd"/>
+      <w:r>
+        <w:rPr>
+          <w:b/>
+          <w:szCs w:val="22"/>
+        </w:rPr>
+        <w:t xml:space="preserve"> }}</w:t>
       </w:r>
     </w:p>
     <w:p>
@@ -298,12 +388,30 @@
           <w:szCs w:val="22"/>
         </w:rPr>
       </w:pPr>
+      <w:proofErr w:type="gramStart"/>
       <w:r>
         <w:rPr>
           <w:b/>
           <w:szCs w:val="22"/>
         </w:rPr>
-        <w:t>{{ JWrespondent }}</w:t>
+        <w:t xml:space="preserve">{{ </w:t>
+      </w:r>
+      <w:proofErr w:type="spellStart"/>
+      <w:r>
+        <w:rPr>
+          <w:b/>
+          <w:szCs w:val="22"/>
+        </w:rPr>
+        <w:t>JWrespondent</w:t>
+      </w:r>
+      <w:proofErr w:type="spellEnd"/>
+      <w:proofErr w:type="gramEnd"/>
+      <w:r>
+        <w:rPr>
+          <w:b/>
+          <w:szCs w:val="22"/>
+        </w:rPr>
+        <w:t xml:space="preserve"> }}</w:t>
       </w:r>
     </w:p>
     <w:p>
@@ -331,22 +439,34 @@
         <w:keepNext/>
         <w:spacing w:before="120"/>
       </w:pPr>
+      <w:bookmarkStart w:id="0" w:name="_Hlk67242720"/>
       <w:r>
         <w:t>Date:</w:t>
       </w:r>
       <w:r>
-        <w:t xml:space="preserve"> {{ </w:t>
-      </w:r>
-      <w:r>
-        <w:t>JWdate_formatted</w:t>
-      </w:r>
-      <w:r>
         <w:t xml:space="preserve"> </w:t>
       </w:r>
+      <w:proofErr w:type="gramStart"/>
+      <w:r>
+        <w:t xml:space="preserve">{{ </w:t>
+      </w:r>
+      <w:proofErr w:type="spellStart"/>
+      <w:r>
+        <w:t>JWdate</w:t>
+      </w:r>
+      <w:proofErr w:type="gramEnd"/>
+      <w:r>
+        <w:t>_formatted</w:t>
+      </w:r>
+      <w:proofErr w:type="spellEnd"/>
+      <w:r>
+        <w:t xml:space="preserve"> </w:t>
+      </w:r>
       <w:r>
         <w:t>}}</w:t>
       </w:r>
     </w:p>
+    <w:bookmarkEnd w:id="0"/>
     <w:p>
       <w:pPr>
         <w:keepNext/>
@@ -391,7 +511,26 @@
               <w:t>Signed by</w:t>
             </w:r>
             <w:r>
-              <w:t xml:space="preserve"> {{ JWsignee }}</w:t>
+              <w:t xml:space="preserve"> </w:t>
+            </w:r>
+            <w:proofErr w:type="gramStart"/>
+            <w:r>
+              <w:t xml:space="preserve">{{ </w:t>
+            </w:r>
+            <w:proofErr w:type="spellStart"/>
+            <w:r>
+              <w:t>JW</w:t>
+            </w:r>
+            <w:r>
+              <w:t>lawyer</w:t>
+            </w:r>
+            <w:proofErr w:type="gramEnd"/>
+            <w:r>
+              <w:t>_name</w:t>
+            </w:r>
+            <w:proofErr w:type="spellEnd"/>
+            <w:r>
+              <w:t xml:space="preserve"> }}</w:t>
             </w:r>
           </w:p>
           <w:p>
@@ -400,7 +539,26 @@
               <w:keepLines/>
             </w:pPr>
             <w:r>
-              <w:t>{{ JWsignee_capacity }}</w:t>
+              <w:t xml:space="preserve">Lawyer for the </w:t>
+            </w:r>
+            <w:proofErr w:type="gramStart"/>
+            <w:r>
+              <w:t xml:space="preserve">{{ </w:t>
+            </w:r>
+            <w:proofErr w:type="spellStart"/>
+            <w:r>
+              <w:t>JW</w:t>
+            </w:r>
+            <w:r>
+              <w:t>lawyer</w:t>
+            </w:r>
+            <w:proofErr w:type="gramEnd"/>
+            <w:r>
+              <w:t>_representing</w:t>
+            </w:r>
+            <w:proofErr w:type="spellEnd"/>
+            <w:r>
+              <w:t xml:space="preserve"> }}</w:t>
             </w:r>
           </w:p>
         </w:tc>
@@ -413,6 +571,25 @@
         <w:spacing w:before="120"/>
       </w:pPr>
     </w:p>
+    <w:p/>
+    <w:p/>
+    <w:p/>
+    <w:p/>
+    <w:p/>
+    <w:p/>
+    <w:p/>
+    <w:p/>
+    <w:p/>
+    <w:p/>
+    <w:p/>
+    <w:p/>
+    <w:p/>
+    <w:p/>
+    <w:p/>
+    <w:p/>
+    <w:p/>
+    <w:p/>
+    <w:p/>
     <w:sectPr>
       <w:headerReference w:type="default" r:id="rId10"/>
       <w:footerReference w:type="first" r:id="rId11"/>
@@ -546,6 +723,75 @@
               <w:lang w:val="en-GB"/>
             </w:rPr>
           </w:pPr>
+          <w:r>
+            <w:rPr>
+              <w:bCs/>
+              <w:sz w:val="18"/>
+              <w:szCs w:val="18"/>
+              <w:lang w:val="en-GB"/>
+            </w:rPr>
+            <w:t>{{</w:t>
+          </w:r>
+          <w:proofErr w:type="spellStart"/>
+          <w:r>
+            <w:rPr>
+              <w:bCs/>
+              <w:sz w:val="18"/>
+              <w:szCs w:val="18"/>
+              <w:lang w:val="en-GB"/>
+            </w:rPr>
+            <w:t>JWlawyer_behalf</w:t>
+          </w:r>
+          <w:proofErr w:type="spellEnd"/>
+          <w:r>
+            <w:rPr>
+              <w:bCs/>
+              <w:sz w:val="18"/>
+              <w:szCs w:val="18"/>
+              <w:lang w:val="en-GB"/>
+            </w:rPr>
+            <w:t xml:space="preserve">}}, </w:t>
+          </w:r>
+          <w:proofErr w:type="gramStart"/>
+          <w:r>
+            <w:rPr>
+              <w:bCs/>
+              <w:sz w:val="18"/>
+              <w:szCs w:val="18"/>
+              <w:lang w:val="en-GB"/>
+            </w:rPr>
+            <w:t xml:space="preserve">{{ </w:t>
+          </w:r>
+          <w:proofErr w:type="spellStart"/>
+          <w:r>
+            <w:rPr>
+              <w:bCs/>
+              <w:sz w:val="18"/>
+              <w:szCs w:val="18"/>
+              <w:lang w:val="en-GB"/>
+            </w:rPr>
+            <w:t>JWlawyer</w:t>
+          </w:r>
+          <w:proofErr w:type="gramEnd"/>
+          <w:r>
+            <w:rPr>
+              <w:bCs/>
+              <w:sz w:val="18"/>
+              <w:szCs w:val="18"/>
+              <w:lang w:val="en-GB"/>
+            </w:rPr>
+            <w:t>_representing</w:t>
+          </w:r>
+          <w:proofErr w:type="spellEnd"/>
+          <w:r>
+            <w:rPr>
+              <w:bCs/>
+              <w:sz w:val="18"/>
+              <w:szCs w:val="18"/>
+              <w:lang w:val="en-GB"/>
+            </w:rPr>
+            <w:t xml:space="preserve"> }}</w:t>
+          </w:r>
         </w:p>
       </w:tc>
     </w:tr>
@@ -619,6 +865,64 @@
               <w:lang w:val="en-GB"/>
             </w:rPr>
           </w:pPr>
+          <w:proofErr w:type="gramStart"/>
+          <w:r>
+            <w:rPr>
+              <w:bCs/>
+              <w:sz w:val="20"/>
+              <w:szCs w:val="20"/>
+              <w:lang w:val="en-GB"/>
+            </w:rPr>
+            <w:t xml:space="preserve">{{ </w:t>
+          </w:r>
+          <w:proofErr w:type="spellStart"/>
+          <w:r>
+            <w:rPr>
+              <w:bCs/>
+              <w:sz w:val="20"/>
+              <w:szCs w:val="20"/>
+              <w:lang w:val="en-GB"/>
+            </w:rPr>
+            <w:t>JWla</w:t>
+          </w:r>
+          <w:r>
+            <w:rPr>
+              <w:bCs/>
+              <w:sz w:val="20"/>
+              <w:szCs w:val="20"/>
+              <w:lang w:val="en-GB"/>
+            </w:rPr>
+            <w:t>w</w:t>
+          </w:r>
+          <w:r>
+            <w:rPr>
+              <w:bCs/>
+              <w:sz w:val="20"/>
+              <w:szCs w:val="20"/>
+              <w:lang w:val="en-GB"/>
+            </w:rPr>
+            <w:t>yer</w:t>
+          </w:r>
+          <w:proofErr w:type="gramEnd"/>
+          <w:r>
+            <w:rPr>
+              <w:bCs/>
+              <w:sz w:val="20"/>
+              <w:szCs w:val="20"/>
+              <w:lang w:val="en-GB"/>
+            </w:rPr>
+            <w:t>_name</w:t>
+          </w:r>
+          <w:proofErr w:type="spellEnd"/>
+          <w:r>
+            <w:rPr>
+              <w:bCs/>
+              <w:sz w:val="20"/>
+              <w:szCs w:val="20"/>
+              <w:lang w:val="en-GB"/>
+            </w:rPr>
+            <w:t xml:space="preserve"> }}</w:t>
+          </w:r>
         </w:p>
       </w:tc>
     </w:tr>
@@ -692,6 +996,55 @@
               <w:lang w:val="en-GB"/>
             </w:rPr>
           </w:pPr>
+          <w:proofErr w:type="gramStart"/>
+          <w:r>
+            <w:rPr>
+              <w:bCs/>
+              <w:sz w:val="20"/>
+              <w:szCs w:val="20"/>
+              <w:lang w:val="en-GB"/>
+            </w:rPr>
+            <w:t xml:space="preserve">{{ </w:t>
+          </w:r>
+          <w:proofErr w:type="spellStart"/>
+          <w:r>
+            <w:rPr>
+              <w:bCs/>
+              <w:sz w:val="20"/>
+              <w:szCs w:val="20"/>
+              <w:lang w:val="en-GB"/>
+            </w:rPr>
+            <w:t>JW</w:t>
+          </w:r>
+          <w:r>
+            <w:rPr>
+              <w:bCs/>
+              <w:sz w:val="20"/>
+              <w:szCs w:val="20"/>
+              <w:lang w:val="en-GB"/>
+            </w:rPr>
+            <w:t>lawyer</w:t>
+          </w:r>
+          <w:proofErr w:type="gramEnd"/>
+          <w:r>
+            <w:rPr>
+              <w:bCs/>
+              <w:sz w:val="20"/>
+              <w:szCs w:val="20"/>
+              <w:lang w:val="en-GB"/>
+            </w:rPr>
+            <w:t>_firm</w:t>
+          </w:r>
+          <w:proofErr w:type="spellEnd"/>
+          <w:r>
+            <w:rPr>
+              <w:bCs/>
+              <w:sz w:val="20"/>
+              <w:szCs w:val="20"/>
+              <w:lang w:val="en-GB"/>
+            </w:rPr>
+            <w:t xml:space="preserve"> }}</w:t>
+          </w:r>
         </w:p>
       </w:tc>
     </w:tr>
@@ -747,6 +1100,55 @@
               <w:lang w:val="en-GB"/>
             </w:rPr>
           </w:pPr>
+          <w:proofErr w:type="gramStart"/>
+          <w:r>
+            <w:rPr>
+              <w:bCs/>
+              <w:sz w:val="20"/>
+              <w:szCs w:val="20"/>
+              <w:lang w:val="en-GB"/>
+            </w:rPr>
+            <w:t xml:space="preserve">{{ </w:t>
+          </w:r>
+          <w:proofErr w:type="spellStart"/>
+          <w:r>
+            <w:rPr>
+              <w:bCs/>
+              <w:sz w:val="20"/>
+              <w:szCs w:val="20"/>
+              <w:lang w:val="en-GB"/>
+            </w:rPr>
+            <w:t>JWlaw</w:t>
+          </w:r>
+          <w:r>
+            <w:rPr>
+              <w:bCs/>
+              <w:sz w:val="20"/>
+              <w:szCs w:val="20"/>
+              <w:lang w:val="en-GB"/>
+            </w:rPr>
+            <w:t>yer</w:t>
+          </w:r>
+          <w:proofErr w:type="gramEnd"/>
+          <w:r>
+            <w:rPr>
+              <w:bCs/>
+              <w:sz w:val="20"/>
+              <w:szCs w:val="20"/>
+              <w:lang w:val="en-GB"/>
+            </w:rPr>
+            <w:t>_phone</w:t>
+          </w:r>
+          <w:proofErr w:type="spellEnd"/>
+          <w:r>
+            <w:rPr>
+              <w:bCs/>
+              <w:sz w:val="20"/>
+              <w:szCs w:val="20"/>
+              <w:lang w:val="en-GB"/>
+            </w:rPr>
+            <w:t xml:space="preserve"> }}</w:t>
+          </w:r>
         </w:p>
       </w:tc>
       <w:tc>
@@ -802,6 +1204,55 @@
               <w:lang w:val="en-GB"/>
             </w:rPr>
           </w:pPr>
+          <w:proofErr w:type="gramStart"/>
+          <w:r>
+            <w:rPr>
+              <w:bCs/>
+              <w:sz w:val="20"/>
+              <w:szCs w:val="20"/>
+              <w:lang w:val="en-GB"/>
+            </w:rPr>
+            <w:t xml:space="preserve">{{ </w:t>
+          </w:r>
+          <w:proofErr w:type="spellStart"/>
+          <w:r>
+            <w:rPr>
+              <w:bCs/>
+              <w:sz w:val="20"/>
+              <w:szCs w:val="20"/>
+              <w:lang w:val="en-GB"/>
+            </w:rPr>
+            <w:t>JWlaw</w:t>
+          </w:r>
+          <w:r>
+            <w:rPr>
+              <w:bCs/>
+              <w:sz w:val="20"/>
+              <w:szCs w:val="20"/>
+              <w:lang w:val="en-GB"/>
+            </w:rPr>
+            <w:t>yer</w:t>
+          </w:r>
+          <w:proofErr w:type="gramEnd"/>
+          <w:r>
+            <w:rPr>
+              <w:bCs/>
+              <w:sz w:val="20"/>
+              <w:szCs w:val="20"/>
+              <w:lang w:val="en-GB"/>
+            </w:rPr>
+            <w:t>_fax</w:t>
+          </w:r>
+          <w:proofErr w:type="spellEnd"/>
+          <w:r>
+            <w:rPr>
+              <w:bCs/>
+              <w:sz w:val="20"/>
+              <w:szCs w:val="20"/>
+              <w:lang w:val="en-GB"/>
+            </w:rPr>
+            <w:t xml:space="preserve"> }}</w:t>
+          </w:r>
         </w:p>
       </w:tc>
     </w:tr>
@@ -859,6 +1310,55 @@
               <w:lang w:val="en-GB"/>
             </w:rPr>
           </w:pPr>
+          <w:proofErr w:type="gramStart"/>
+          <w:r>
+            <w:rPr>
+              <w:bCs/>
+              <w:sz w:val="20"/>
+              <w:szCs w:val="20"/>
+              <w:lang w:val="en-GB"/>
+            </w:rPr>
+            <w:t xml:space="preserve">{{ </w:t>
+          </w:r>
+          <w:proofErr w:type="spellStart"/>
+          <w:r>
+            <w:rPr>
+              <w:bCs/>
+              <w:sz w:val="20"/>
+              <w:szCs w:val="20"/>
+              <w:lang w:val="en-GB"/>
+            </w:rPr>
+            <w:t>JWlaw</w:t>
+          </w:r>
+          <w:r>
+            <w:rPr>
+              <w:bCs/>
+              <w:sz w:val="20"/>
+              <w:szCs w:val="20"/>
+              <w:lang w:val="en-GB"/>
+            </w:rPr>
+            <w:t>yer</w:t>
+          </w:r>
+          <w:proofErr w:type="gramEnd"/>
+          <w:r>
+            <w:rPr>
+              <w:bCs/>
+              <w:sz w:val="20"/>
+              <w:szCs w:val="20"/>
+              <w:lang w:val="en-GB"/>
+            </w:rPr>
+            <w:t>_email</w:t>
+          </w:r>
+          <w:proofErr w:type="spellEnd"/>
+          <w:r>
+            <w:rPr>
+              <w:bCs/>
+              <w:sz w:val="20"/>
+              <w:szCs w:val="20"/>
+              <w:lang w:val="en-GB"/>
+            </w:rPr>
+            <w:t xml:space="preserve"> }}</w:t>
+          </w:r>
         </w:p>
       </w:tc>
     </w:tr>
@@ -934,6 +1434,46 @@
               <w:lang w:val="en-GB"/>
             </w:rPr>
           </w:pPr>
+          <w:proofErr w:type="gramStart"/>
+          <w:r>
+            <w:rPr>
+              <w:bCs/>
+              <w:sz w:val="20"/>
+              <w:szCs w:val="20"/>
+              <w:lang w:val="en-GB"/>
+            </w:rPr>
+            <w:t xml:space="preserve">{{ </w:t>
+          </w:r>
+          <w:proofErr w:type="spellStart"/>
+          <w:r>
+            <w:rPr>
+              <w:bCs/>
+              <w:sz w:val="20"/>
+              <w:szCs w:val="20"/>
+              <w:lang w:val="en-GB"/>
+            </w:rPr>
+            <w:t>JWservice</w:t>
+          </w:r>
+          <w:proofErr w:type="gramEnd"/>
+          <w:r>
+            <w:rPr>
+              <w:bCs/>
+              <w:sz w:val="20"/>
+              <w:szCs w:val="20"/>
+              <w:lang w:val="en-GB"/>
+            </w:rPr>
+            <w:t>_address</w:t>
+          </w:r>
+          <w:proofErr w:type="spellEnd"/>
+          <w:r>
+            <w:rPr>
+              <w:bCs/>
+              <w:sz w:val="20"/>
+              <w:szCs w:val="20"/>
+              <w:lang w:val="en-GB"/>
+            </w:rPr>
+            <w:t xml:space="preserve"> }}</w:t>
+          </w:r>
         </w:p>
       </w:tc>
     </w:tr>
@@ -1943,9 +2483,12 @@
 </file>
 
 <file path=customXml/item1.xml><?xml version="1.0" encoding="utf-8"?>
-<p:properties xmlns:p="http://schemas.microsoft.com/office/2006/metadata/properties" xmlns:xsi="http://www.w3.org/2001/XMLSchema-instance" xmlns:pc="http://schemas.microsoft.com/office/infopath/2007/PartnerControls">
-  <documentManagement/>
-</p:properties>
+<?mso-contentType ?>
+<FormTemplates xmlns="http://schemas.microsoft.com/sharepoint/v3/contenttype/forms">
+  <Display>DocumentLibraryForm</Display>
+  <Edit>DocumentLibraryForm</Edit>
+  <New>DocumentLibraryForm</New>
+</FormTemplates>
 </file>
 
 <file path=customXml/item2.xml><?xml version="1.0" encoding="utf-8"?>
@@ -2081,19 +2624,15 @@
 </file>
 
 <file path=customXml/item3.xml><?xml version="1.0" encoding="utf-8"?>
-<?mso-contentType ?>
-<FormTemplates xmlns="http://schemas.microsoft.com/sharepoint/v3/contenttype/forms">
-  <Display>DocumentLibraryForm</Display>
-  <Edit>DocumentLibraryForm</Edit>
-  <New>DocumentLibraryForm</New>
-</FormTemplates>
+<p:properties xmlns:p="http://schemas.microsoft.com/office/2006/metadata/properties" xmlns:xsi="http://www.w3.org/2001/XMLSchema-instance" xmlns:pc="http://schemas.microsoft.com/office/infopath/2007/PartnerControls">
+  <documentManagement/>
+</p:properties>
 </file>
 
 <file path=customXml/itemProps1.xml><?xml version="1.0" encoding="utf-8"?>
-<ds:datastoreItem xmlns:ds="http://schemas.openxmlformats.org/officeDocument/2006/customXml" ds:itemID="{08C95320-362E-4054-A918-DAF0A1DA41B0}">
+<ds:datastoreItem xmlns:ds="http://schemas.openxmlformats.org/officeDocument/2006/customXml" ds:itemID="{8D24E936-8CB5-4742-831E-0C903E93D8D3}">
   <ds:schemaRefs>
-    <ds:schemaRef ds:uri="http://schemas.microsoft.com/office/2006/metadata/properties"/>
-    <ds:schemaRef ds:uri="http://schemas.microsoft.com/office/infopath/2007/PartnerControls"/>
+    <ds:schemaRef ds:uri="http://schemas.microsoft.com/sharepoint/v3/contenttype/forms"/>
   </ds:schemaRefs>
 </ds:datastoreItem>
 </file>
@@ -2117,9 +2656,10 @@
 </file>
 
 <file path=customXml/itemProps3.xml><?xml version="1.0" encoding="utf-8"?>
-<ds:datastoreItem xmlns:ds="http://schemas.openxmlformats.org/officeDocument/2006/customXml" ds:itemID="{8D24E936-8CB5-4742-831E-0C903E93D8D3}">
+<ds:datastoreItem xmlns:ds="http://schemas.openxmlformats.org/officeDocument/2006/customXml" ds:itemID="{08C95320-362E-4054-A918-DAF0A1DA41B0}">
   <ds:schemaRefs>
-    <ds:schemaRef ds:uri="http://schemas.microsoft.com/sharepoint/v3/contenttype/forms"/>
+    <ds:schemaRef ds:uri="http://schemas.microsoft.com/office/2006/metadata/properties"/>
+    <ds:schemaRef ds:uri="http://schemas.microsoft.com/office/infopath/2007/PartnerControls"/>
   </ds:schemaRefs>
 </ds:datastoreItem>
 </file>
</xml_diff>